<commit_message>
Adding the video file to the documents folder
</commit_message>
<xml_diff>
--- a/Documentation/Final Project Documentation.docx
+++ b/Documentation/Final Project Documentation.docx
@@ -303,6 +303,29 @@
     </w:p>
     <w:p>
       <w:pPr>
+        <w:pStyle w:val="Heading3"/>
+      </w:pPr>
+      <w:r>
+        <w:t>Retrospective</w:t>
+      </w:r>
+    </w:p>
+    <w:p>
+      <w:r>
+        <w:t xml:space="preserve">Completed the desired tasks and awaiting feedback in 1-2-1 on </w:t>
+      </w:r>
+      <w:proofErr w:type="spellStart"/>
+      <w:r>
+        <w:t>monday</w:t>
+      </w:r>
+      <w:proofErr w:type="spellEnd"/>
+    </w:p>
+    <w:p>
+      <w:r>
+        <w:t>No blockers this sprint</w:t>
+      </w:r>
+    </w:p>
+    <w:p>
+      <w:pPr>
         <w:pStyle w:val="Heading2"/>
       </w:pPr>
       <w:r>
@@ -347,9 +370,25 @@
     </w:p>
     <w:p>
       <w:pPr>
+        <w:pStyle w:val="Heading3"/>
+      </w:pPr>
+      <w:r>
+        <w:t>Retrospective</w:t>
+      </w:r>
+    </w:p>
+    <w:p>
+      <w:r>
+        <w:t xml:space="preserve">Project scope is far too large </w:t>
+      </w:r>
+      <w:bookmarkStart w:id="0" w:name="_GoBack"/>
+      <w:bookmarkEnd w:id="0"/>
+    </w:p>
+    <w:p>
+      <w:pPr>
         <w:pStyle w:val="Heading2"/>
       </w:pPr>
       <w:r>
+        <w:lastRenderedPageBreak/>
         <w:t>Sprint 2(Tue)</w:t>
       </w:r>
     </w:p>
@@ -399,7 +438,6 @@
         <w:pStyle w:val="Heading2"/>
       </w:pPr>
       <w:r>
-        <w:lastRenderedPageBreak/>
         <w:t>Sprint 3(Wed)</w:t>
       </w:r>
     </w:p>
@@ -460,16 +498,7 @@
         </w:numPr>
       </w:pPr>
       <w:r>
-        <w:t xml:space="preserve">Create method for accessing </w:t>
-      </w:r>
-      <w:r>
-        <w:t>Question</w:t>
-      </w:r>
-      <w:r>
-        <w:t xml:space="preserve">s in order in the list and attaching to </w:t>
-      </w:r>
-      <w:r>
-        <w:t>question display</w:t>
+        <w:t>Create method for accessing Questions in order in the list and attaching to question display</w:t>
       </w:r>
     </w:p>
     <w:p>
@@ -650,8 +679,11 @@
     <w:p/>
     <w:p>
       <w:r>
+        <w:rPr>
+          <w:noProof/>
+        </w:rPr>
         <w:drawing>
-          <wp:anchor distT="0" distB="0" distL="114300" distR="114300" simplePos="0" relativeHeight="251658240" behindDoc="0" locked="0" layoutInCell="1" allowOverlap="1" wp14:anchorId="2F0EED72">
+          <wp:anchor distT="0" distB="0" distL="114300" distR="114300" simplePos="0" relativeHeight="251658240" behindDoc="0" locked="0" layoutInCell="1" allowOverlap="1" wp14:anchorId="059F9372" wp14:editId="55E82A7E">
             <wp:simplePos x="0" y="0"/>
             <wp:positionH relativeFrom="margin">
               <wp:align>center</wp:align>
@@ -724,8 +756,11 @@
     </w:p>
     <w:p>
       <w:r>
+        <w:rPr>
+          <w:noProof/>
+        </w:rPr>
         <w:drawing>
-          <wp:anchor distT="0" distB="0" distL="114300" distR="114300" simplePos="0" relativeHeight="251659264" behindDoc="0" locked="0" layoutInCell="1" allowOverlap="1" wp14:anchorId="3C24EA40">
+          <wp:anchor distT="0" distB="0" distL="114300" distR="114300" simplePos="0" relativeHeight="251659264" behindDoc="0" locked="0" layoutInCell="1" allowOverlap="1" wp14:anchorId="46B318D0" wp14:editId="5FCBB2C3">
             <wp:simplePos x="914400" y="1135380"/>
             <wp:positionH relativeFrom="margin">
               <wp:align>center</wp:align>
@@ -790,11 +825,12 @@
       </w:r>
     </w:p>
     <w:p>
-      <w:bookmarkStart w:id="0" w:name="_GoBack"/>
-      <w:bookmarkEnd w:id="0"/>
-      <w:r>
+      <w:r>
+        <w:rPr>
+          <w:noProof/>
+        </w:rPr>
         <w:drawing>
-          <wp:anchor distT="0" distB="0" distL="114300" distR="114300" simplePos="0" relativeHeight="251660288" behindDoc="0" locked="0" layoutInCell="1" allowOverlap="1" wp14:anchorId="660A487B">
+          <wp:anchor distT="0" distB="0" distL="114300" distR="114300" simplePos="0" relativeHeight="251660288" behindDoc="0" locked="0" layoutInCell="1" allowOverlap="1" wp14:anchorId="2495BC75" wp14:editId="1F6B9146">
             <wp:simplePos x="914400" y="1135380"/>
             <wp:positionH relativeFrom="margin">
               <wp:align>center</wp:align>
@@ -3274,6 +3310,28 @@
       <w:szCs w:val="26"/>
     </w:rPr>
   </w:style>
+  <w:style w:type="paragraph" w:styleId="Heading3">
+    <w:name w:val="heading 3"/>
+    <w:basedOn w:val="Normal"/>
+    <w:next w:val="Normal"/>
+    <w:link w:val="Heading3Char"/>
+    <w:uiPriority w:val="9"/>
+    <w:unhideWhenUsed/>
+    <w:qFormat/>
+    <w:rsid w:val="00F36724"/>
+    <w:pPr>
+      <w:keepNext/>
+      <w:keepLines/>
+      <w:spacing w:before="40" w:after="0"/>
+      <w:outlineLvl w:val="2"/>
+    </w:pPr>
+    <w:rPr>
+      <w:rFonts w:asciiTheme="majorHAnsi" w:eastAsiaTheme="majorEastAsia" w:hAnsiTheme="majorHAnsi" w:cstheme="majorBidi"/>
+      <w:color w:val="1F3763" w:themeColor="accent1" w:themeShade="7F"/>
+      <w:sz w:val="24"/>
+      <w:szCs w:val="24"/>
+    </w:rPr>
+  </w:style>
   <w:style w:type="character" w:default="1" w:styleId="DefaultParagraphFont">
     <w:name w:val="Default Paragraph Font"/>
     <w:uiPriority w:val="1"/>
@@ -3337,6 +3395,19 @@
       <w:ind w:left="720"/>
       <w:contextualSpacing/>
     </w:pPr>
+  </w:style>
+  <w:style w:type="character" w:customStyle="1" w:styleId="Heading3Char">
+    <w:name w:val="Heading 3 Char"/>
+    <w:basedOn w:val="DefaultParagraphFont"/>
+    <w:link w:val="Heading3"/>
+    <w:uiPriority w:val="9"/>
+    <w:rsid w:val="00F36724"/>
+    <w:rPr>
+      <w:rFonts w:asciiTheme="majorHAnsi" w:eastAsiaTheme="majorEastAsia" w:hAnsiTheme="majorHAnsi" w:cstheme="majorBidi"/>
+      <w:color w:val="1F3763" w:themeColor="accent1" w:themeShade="7F"/>
+      <w:sz w:val="24"/>
+      <w:szCs w:val="24"/>
+    </w:rPr>
   </w:style>
 </w:styles>
 </file>

</xml_diff>